<commit_message>
Spelling and grammar check on research
</commit_message>
<xml_diff>
--- a/Theory Part/18003144_PROG7312_Task 1.docx
+++ b/Theory Part/18003144_PROG7312_Task 1.docx
@@ -1142,15 +1142,7 @@
     </w:p>
     <w:p>
       <w:r>
-        <w:t xml:space="preserve">On top of these, </w:t>
-      </w:r>
-      <w:proofErr w:type="spellStart"/>
-      <w:r>
-        <w:t>Krasko</w:t>
-      </w:r>
-      <w:proofErr w:type="spellEnd"/>
-      <w:r>
-        <w:t xml:space="preserve"> (2018) has also recommended using the following gamification features:</w:t>
+        <w:t>On top of these, Krasko (2018) has also recommended using the following gamification features:</w:t>
       </w:r>
     </w:p>
     <w:p>
@@ -1353,6 +1345,7 @@
           <w:id w:val="893313889"/>
           <w:citation/>
         </w:sdtPr>
+        <w:sdtEndPr/>
         <w:sdtContent>
           <w:r>
             <w:fldChar w:fldCharType="begin"/>
@@ -1388,6 +1381,7 @@
           <w:id w:val="497929173"/>
           <w:citation/>
         </w:sdtPr>
+        <w:sdtEndPr/>
         <w:sdtContent>
           <w:r>
             <w:fldChar w:fldCharType="begin"/>

</xml_diff>